<commit_message>
did some pages and changed to do list
</commit_message>
<xml_diff>
--- a/Databse design.docx
+++ b/Databse design.docx
@@ -13,42 +13,8 @@
         <w:t>username,</w:t>
       </w:r>
       <w:r>
-        <w:t xml:space="preserve"> </w:t>
-      </w:r>
-      <w:proofErr w:type="spellStart"/>
-      <w:r>
-        <w:t>fname</w:t>
-      </w:r>
-      <w:proofErr w:type="spellEnd"/>
-      <w:r>
-        <w:t xml:space="preserve">, </w:t>
-      </w:r>
-      <w:proofErr w:type="spellStart"/>
-      <w:r>
-        <w:t>lname</w:t>
-      </w:r>
-      <w:proofErr w:type="spellEnd"/>
-      <w:r>
-        <w:t xml:space="preserve">, email, pass, quest, </w:t>
-      </w:r>
-      <w:proofErr w:type="spellStart"/>
-      <w:r>
-        <w:t>ans</w:t>
-      </w:r>
-      <w:proofErr w:type="spellEnd"/>
-      <w:r>
-        <w:t xml:space="preserve">, pic, </w:t>
-      </w:r>
-      <w:proofErr w:type="spellStart"/>
-      <w:r>
-        <w:t>adminPriv</w:t>
-      </w:r>
-      <w:proofErr w:type="spellEnd"/>
-      <w:r>
-        <w:t>)</w:t>
-      </w:r>
-      <w:bookmarkStart w:id="0" w:name="_GoBack"/>
-      <w:bookmarkEnd w:id="0"/>
+        <w:t xml:space="preserve"> fname, lname, email, pass, quest, ans, pic, adminPriv)</w:t>
+      </w:r>
     </w:p>
     <w:p>
       <w:pPr>
@@ -56,19 +22,15 @@
           <w:i/>
         </w:rPr>
       </w:pPr>
-      <w:proofErr w:type="gramStart"/>
       <w:r>
         <w:t>Post(</w:t>
       </w:r>
-      <w:proofErr w:type="spellStart"/>
-      <w:proofErr w:type="gramEnd"/>
       <w:r>
         <w:rPr>
           <w:u w:val="single"/>
         </w:rPr>
         <w:t>postid</w:t>
       </w:r>
-      <w:proofErr w:type="spellEnd"/>
       <w:r>
         <w:t xml:space="preserve">, date, </w:t>
       </w:r>
@@ -79,7 +41,15 @@
         <w:t>author</w:t>
       </w:r>
       <w:r>
-        <w:t xml:space="preserve">, pic, category, rating, title) </w:t>
+        <w:t>, pic, category, rating, title</w:t>
+      </w:r>
+      <w:r>
+        <w:t>, content</w:t>
+      </w:r>
+      <w:bookmarkStart w:id="0" w:name="_GoBack"/>
+      <w:bookmarkEnd w:id="0"/>
+      <w:r>
+        <w:t xml:space="preserve">) </w:t>
       </w:r>
       <w:r>
         <w:tab/>
@@ -87,31 +57,22 @@
       </w:r>
       <w:r>
         <w:tab/>
-        <w:t xml:space="preserve">author is FK to </w:t>
-      </w:r>
-      <w:proofErr w:type="spellStart"/>
-      <w:r>
-        <w:t>User.username</w:t>
-      </w:r>
-      <w:proofErr w:type="spellEnd"/>
+        <w:t>author is FK to User.username</w:t>
+      </w:r>
     </w:p>
     <w:p>
-      <w:proofErr w:type="gramStart"/>
       <w:r>
         <w:t>Comment(</w:t>
       </w:r>
-      <w:proofErr w:type="gramEnd"/>
       <w:r>
         <w:softHyphen/>
       </w:r>
-      <w:proofErr w:type="spellStart"/>
       <w:r>
         <w:rPr>
           <w:u w:val="single"/>
         </w:rPr>
         <w:t>comid</w:t>
       </w:r>
-      <w:proofErr w:type="spellEnd"/>
       <w:r>
         <w:t xml:space="preserve">, content, </w:t>
       </w:r>
@@ -119,44 +80,15 @@
         <w:rPr>
           <w:i/>
         </w:rPr>
-        <w:t xml:space="preserve">author, </w:t>
-      </w:r>
-      <w:proofErr w:type="spellStart"/>
-      <w:r>
-        <w:rPr>
-          <w:i/>
-        </w:rPr>
-        <w:t>postid</w:t>
-      </w:r>
-      <w:proofErr w:type="spellEnd"/>
+        <w:t>author, postid</w:t>
+      </w:r>
       <w:r>
         <w:t>)     //</w:t>
       </w:r>
       <w:r>
         <w:tab/>
-        <w:t xml:space="preserve">author FK to </w:t>
-      </w:r>
-      <w:proofErr w:type="spellStart"/>
-      <w:r>
-        <w:t>User.username</w:t>
-      </w:r>
-      <w:proofErr w:type="spellEnd"/>
-      <w:r>
-        <w:t xml:space="preserve">, </w:t>
-      </w:r>
-      <w:proofErr w:type="spellStart"/>
-      <w:r>
-        <w:t>potid</w:t>
-      </w:r>
-      <w:proofErr w:type="spellEnd"/>
-      <w:r>
-        <w:t xml:space="preserve"> is FK to </w:t>
-      </w:r>
-      <w:proofErr w:type="spellStart"/>
-      <w:r>
-        <w:t>Post.postid</w:t>
-      </w:r>
-      <w:proofErr w:type="spellEnd"/>
+        <w:t>author FK to User.username, potid is FK to Post.postid</w:t>
+      </w:r>
     </w:p>
     <w:sectPr>
       <w:pgSz w:w="12240" w:h="15840"/>
@@ -291,6 +223,7 @@
     <w:lsdException w:name="HTML Sample" w:semiHidden="1" w:unhideWhenUsed="1"/>
     <w:lsdException w:name="HTML Typewriter" w:semiHidden="1" w:unhideWhenUsed="1"/>
     <w:lsdException w:name="HTML Variable" w:semiHidden="1" w:unhideWhenUsed="1"/>
+    <w:lsdException w:name="Normal Table" w:semiHidden="1" w:unhideWhenUsed="1"/>
     <w:lsdException w:name="annotation subject" w:semiHidden="1" w:unhideWhenUsed="1"/>
     <w:lsdException w:name="No List" w:semiHidden="1" w:unhideWhenUsed="1"/>
     <w:lsdException w:name="Outline List 1" w:semiHidden="1" w:unhideWhenUsed="1"/>
@@ -335,6 +268,7 @@
     <w:lsdException w:name="Table Professional" w:semiHidden="1" w:unhideWhenUsed="1"/>
     <w:lsdException w:name="Table Subtle 1" w:semiHidden="1" w:unhideWhenUsed="1"/>
     <w:lsdException w:name="Table Subtle 2" w:semiHidden="1" w:unhideWhenUsed="1"/>
+    <w:lsdException w:name="Table Web 1" w:semiHidden="1" w:unhideWhenUsed="1"/>
     <w:lsdException w:name="Table Web 2" w:semiHidden="1" w:unhideWhenUsed="1"/>
     <w:lsdException w:name="Table Web 3" w:semiHidden="1" w:unhideWhenUsed="1"/>
     <w:lsdException w:name="Balloon Text" w:semiHidden="1" w:unhideWhenUsed="1"/>

</xml_diff>